<commit_message>
Add Module 3 deliverables + updates
</commit_message>
<xml_diff>
--- a/module-1/Smith-Assignment1_2.docx
+++ b/module-1/Smith-Assignment1_2.docx
@@ -2,7 +2,174 @@
 <file path=word/document.xml><?xml version="1.0" encoding="utf-8"?>
 <w:document xmlns:wpc="http://schemas.microsoft.com/office/word/2010/wordprocessingCanvas" xmlns:cx="http://schemas.microsoft.com/office/drawing/2014/chartex" xmlns:cx1="http://schemas.microsoft.com/office/drawing/2015/9/8/chartex" xmlns:cx2="http://schemas.microsoft.com/office/drawing/2015/10/21/chartex" xmlns:cx3="http://schemas.microsoft.com/office/drawing/2016/5/9/chartex" xmlns:cx4="http://schemas.microsoft.com/office/drawing/2016/5/10/chartex" xmlns:cx5="http://schemas.microsoft.com/office/drawing/2016/5/11/chartex" xmlns:cx6="http://schemas.microsoft.com/office/drawing/2016/5/12/chartex" xmlns:cx7="http://schemas.microsoft.com/office/drawing/2016/5/13/chartex" xmlns:cx8="http://schemas.microsoft.com/office/drawing/2016/5/14/chartex" xmlns:mc="http://schemas.openxmlformats.org/markup-compatibility/2006" xmlns:aink="http://schemas.microsoft.com/office/drawing/2016/ink" xmlns:am3d="http://schemas.microsoft.com/office/drawing/2017/model3d" xmlns:o="urn:schemas-microsoft-com:office:office" xmlns:oel="http://schemas.microsoft.com/office/2019/extlst" xmlns:r="http://schemas.openxmlformats.org/officeDocument/2006/relationships" xmlns:m="http://schemas.openxmlformats.org/officeDocument/2006/math" xmlns:v="urn:schemas-microsoft-com:vml" xmlns:wp14="http://schemas.microsoft.com/office/word/2010/wordprocessingDrawing" xmlns:wp="http://schemas.openxmlformats.org/drawingml/2006/wordprocessingDrawing" xmlns:w10="urn:schemas-microsoft-com:office:word" xmlns:w="http://schemas.openxmlformats.org/wordprocessingml/2006/main" xmlns:w14="http://schemas.microsoft.com/office/word/2010/wordml" xmlns:w15="http://schemas.microsoft.com/office/word/2012/wordml" xmlns:w16cex="http://schemas.microsoft.com/office/word/2018/wordml/cex" xmlns:w16cid="http://schemas.microsoft.com/office/word/2016/wordml/cid" xmlns:w16="http://schemas.microsoft.com/office/word/2018/wordml" xmlns:w16du="http://schemas.microsoft.com/office/word/2023/wordml/word16du" xmlns:w16sdtdh="http://schemas.microsoft.com/office/word/2020/wordml/sdtdatahash" xmlns:w16sdtfl="http://schemas.microsoft.com/office/word/2024/wordml/sdtformatlock" xmlns:w16se="http://schemas.microsoft.com/office/word/2015/wordml/symex" xmlns:wpg="http://schemas.microsoft.com/office/word/2010/wordprocessingGroup" xmlns:wpi="http://schemas.microsoft.com/office/word/2010/wordprocessingInk" xmlns:wne="http://schemas.microsoft.com/office/word/2006/wordml" xmlns:wps="http://schemas.microsoft.com/office/word/2010/wordprocessingShape" mc:Ignorable="w14 w15 w16se w16cid w16 w16cex w16sdtdh w16sdtfl w16du wp14">
   <w:body>
-    <w:p/>
+    <w:p>
+      <w:pPr>
+        <w:numPr>
+          <w:ilvl w:val="0"/>
+          <w:numId w:val="2"/>
+        </w:numPr>
+        <w:rPr>
+          <w:noProof/>
+        </w:rPr>
+      </w:pPr>
+      <w:r>
+        <w:rPr>
+          <w:noProof/>
+        </w:rPr>
+        <w:t>Link to your GitHub repository.</w:t>
+      </w:r>
+      <w:r>
+        <w:rPr>
+          <w:noProof/>
+        </w:rPr>
+        <w:br/>
+      </w:r>
+      <w:r>
+        <w:rPr>
+          <w:noProof/>
+        </w:rPr>
+        <w:t>https://github.com/JsmithStu/csd-325</w:t>
+      </w:r>
+    </w:p>
+    <w:p>
+      <w:pPr>
+        <w:numPr>
+          <w:ilvl w:val="0"/>
+          <w:numId w:val="2"/>
+        </w:numPr>
+        <w:rPr>
+          <w:noProof/>
+        </w:rPr>
+      </w:pPr>
+      <w:r>
+        <w:rPr>
+          <w:noProof/>
+        </w:rPr>
+        <w:t>Screenshot of your GitHub repository.</w:t>
+      </w:r>
+      <w:r>
+        <w:rPr>
+          <w:noProof/>
+        </w:rPr>
+        <w:drawing>
+          <wp:inline distT="0" distB="0" distL="0" distR="0" wp14:anchorId="2844C7AE" wp14:editId="457CB41D">
+            <wp:extent cx="5943600" cy="1756410"/>
+            <wp:effectExtent l="0" t="0" r="0" b="0"/>
+            <wp:docPr id="891187538" name="Picture 1" descr="A screen shot of a computer&#10;&#10;AI-generated content may be incorrect."/>
+            <wp:cNvGraphicFramePr>
+              <a:graphicFrameLocks xmlns:a="http://schemas.openxmlformats.org/drawingml/2006/main" noChangeAspect="1"/>
+            </wp:cNvGraphicFramePr>
+            <a:graphic xmlns:a="http://schemas.openxmlformats.org/drawingml/2006/main">
+              <a:graphicData uri="http://schemas.openxmlformats.org/drawingml/2006/picture">
+                <pic:pic xmlns:pic="http://schemas.openxmlformats.org/drawingml/2006/picture">
+                  <pic:nvPicPr>
+                    <pic:cNvPr id="891187538" name="Picture 1" descr="A screen shot of a computer&#10;&#10;AI-generated content may be incorrect."/>
+                    <pic:cNvPicPr/>
+                  </pic:nvPicPr>
+                  <pic:blipFill>
+                    <a:blip r:embed="rId5"/>
+                    <a:stretch>
+                      <a:fillRect/>
+                    </a:stretch>
+                  </pic:blipFill>
+                  <pic:spPr>
+                    <a:xfrm>
+                      <a:off x="0" y="0"/>
+                      <a:ext cx="5943600" cy="1756410"/>
+                    </a:xfrm>
+                    <a:prstGeom prst="rect">
+                      <a:avLst/>
+                    </a:prstGeom>
+                  </pic:spPr>
+                </pic:pic>
+              </a:graphicData>
+            </a:graphic>
+          </wp:inline>
+        </w:drawing>
+      </w:r>
+    </w:p>
+    <w:p>
+      <w:pPr>
+        <w:numPr>
+          <w:ilvl w:val="0"/>
+          <w:numId w:val="2"/>
+        </w:numPr>
+        <w:rPr>
+          <w:noProof/>
+        </w:rPr>
+      </w:pPr>
+      <w:r>
+        <w:rPr>
+          <w:noProof/>
+        </w:rPr>
+        <w:t>Screenshot of your local directory (properly formatted).</w:t>
+      </w:r>
+      <w:r>
+        <w:rPr>
+          <w:noProof/>
+        </w:rPr>
+        <w:drawing>
+          <wp:inline distT="0" distB="0" distL="0" distR="0" wp14:anchorId="4A681839" wp14:editId="16761581">
+            <wp:extent cx="4648200" cy="2066925"/>
+            <wp:effectExtent l="0" t="0" r="0" b="9525"/>
+            <wp:docPr id="1912303324" name="Picture 1" descr="A screenshot of a computer&#10;&#10;AI-generated content may be incorrect."/>
+            <wp:cNvGraphicFramePr>
+              <a:graphicFrameLocks xmlns:a="http://schemas.openxmlformats.org/drawingml/2006/main" noChangeAspect="1"/>
+            </wp:cNvGraphicFramePr>
+            <a:graphic xmlns:a="http://schemas.openxmlformats.org/drawingml/2006/main">
+              <a:graphicData uri="http://schemas.openxmlformats.org/drawingml/2006/picture">
+                <pic:pic xmlns:pic="http://schemas.openxmlformats.org/drawingml/2006/picture">
+                  <pic:nvPicPr>
+                    <pic:cNvPr id="1912303324" name="Picture 1" descr="A screenshot of a computer&#10;&#10;AI-generated content may be incorrect."/>
+                    <pic:cNvPicPr/>
+                  </pic:nvPicPr>
+                  <pic:blipFill>
+                    <a:blip r:embed="rId6"/>
+                    <a:stretch>
+                      <a:fillRect/>
+                    </a:stretch>
+                  </pic:blipFill>
+                  <pic:spPr>
+                    <a:xfrm>
+                      <a:off x="0" y="0"/>
+                      <a:ext cx="4648200" cy="2066925"/>
+                    </a:xfrm>
+                    <a:prstGeom prst="rect">
+                      <a:avLst/>
+                    </a:prstGeom>
+                  </pic:spPr>
+                </pic:pic>
+              </a:graphicData>
+            </a:graphic>
+          </wp:inline>
+        </w:drawing>
+      </w:r>
+    </w:p>
+    <w:p>
+      <w:pPr>
+        <w:numPr>
+          <w:ilvl w:val="0"/>
+          <w:numId w:val="2"/>
+        </w:numPr>
+        <w:rPr>
+          <w:noProof/>
+        </w:rPr>
+      </w:pPr>
+      <w:r>
+        <w:rPr>
+          <w:noProof/>
+        </w:rPr>
+        <w:t>Combine all 3 items into a single Word document, place your name and assignment number on the first page, and title it &lt;your-last-name&gt;-&lt;assignment-name&gt; .docx.</w:t>
+      </w:r>
+    </w:p>
+    <w:p>
+      <w:r>
+        <w:br/>
+      </w:r>
+      <w:r>
+        <w:br/>
+      </w:r>
+    </w:p>
     <w:sectPr>
       <w:pgSz w:w="12240" w:h="15840"/>
       <w:pgMar w:top="1440" w:right="1440" w:bottom="1440" w:left="1440" w:header="720" w:footer="720" w:gutter="0"/>
@@ -11,6 +178,243 @@
     </w:sectPr>
   </w:body>
 </w:document>
+</file>
+
+<file path=word/numbering.xml><?xml version="1.0" encoding="utf-8"?>
+<w:numbering xmlns:wpc="http://schemas.microsoft.com/office/word/2010/wordprocessingCanvas" xmlns:cx="http://schemas.microsoft.com/office/drawing/2014/chartex" xmlns:cx1="http://schemas.microsoft.com/office/drawing/2015/9/8/chartex" xmlns:cx2="http://schemas.microsoft.com/office/drawing/2015/10/21/chartex" xmlns:cx3="http://schemas.microsoft.com/office/drawing/2016/5/9/chartex" xmlns:cx4="http://schemas.microsoft.com/office/drawing/2016/5/10/chartex" xmlns:cx5="http://schemas.microsoft.com/office/drawing/2016/5/11/chartex" xmlns:cx6="http://schemas.microsoft.com/office/drawing/2016/5/12/chartex" xmlns:cx7="http://schemas.microsoft.com/office/drawing/2016/5/13/chartex" xmlns:cx8="http://schemas.microsoft.com/office/drawing/2016/5/14/chartex" xmlns:mc="http://schemas.openxmlformats.org/markup-compatibility/2006" xmlns:aink="http://schemas.microsoft.com/office/drawing/2016/ink" xmlns:am3d="http://schemas.microsoft.com/office/drawing/2017/model3d" xmlns:o="urn:schemas-microsoft-com:office:office" xmlns:oel="http://schemas.microsoft.com/office/2019/extlst" xmlns:r="http://schemas.openxmlformats.org/officeDocument/2006/relationships" xmlns:m="http://schemas.openxmlformats.org/officeDocument/2006/math" xmlns:v="urn:schemas-microsoft-com:vml" xmlns:wp14="http://schemas.microsoft.com/office/word/2010/wordprocessingDrawing" xmlns:wp="http://schemas.openxmlformats.org/drawingml/2006/wordprocessingDrawing" xmlns:w10="urn:schemas-microsoft-com:office:word" xmlns:w="http://schemas.openxmlformats.org/wordprocessingml/2006/main" xmlns:w14="http://schemas.microsoft.com/office/word/2010/wordml" xmlns:w15="http://schemas.microsoft.com/office/word/2012/wordml" xmlns:w16cex="http://schemas.microsoft.com/office/word/2018/wordml/cex" xmlns:w16cid="http://schemas.microsoft.com/office/word/2016/wordml/cid" xmlns:w16="http://schemas.microsoft.com/office/word/2018/wordml" xmlns:w16du="http://schemas.microsoft.com/office/word/2023/wordml/word16du" xmlns:w16sdtdh="http://schemas.microsoft.com/office/word/2020/wordml/sdtdatahash" xmlns:w16sdtfl="http://schemas.microsoft.com/office/word/2024/wordml/sdtformatlock" xmlns:w16se="http://schemas.microsoft.com/office/word/2015/wordml/symex" xmlns:wpg="http://schemas.microsoft.com/office/word/2010/wordprocessingGroup" xmlns:wpi="http://schemas.microsoft.com/office/word/2010/wordprocessingInk" xmlns:wne="http://schemas.microsoft.com/office/word/2006/wordml" xmlns:wps="http://schemas.microsoft.com/office/word/2010/wordprocessingShape" mc:Ignorable="w14 w15 w16se w16cid w16 w16cex w16sdtdh w16sdtfl w16du wp14">
+  <w:abstractNum w:abstractNumId="0" w15:restartNumberingAfterBreak="0">
+    <w:nsid w:val="52ED1EF8"/>
+    <w:multiLevelType w:val="multilevel"/>
+    <w:tmpl w:val="D26C0866"/>
+    <w:lvl w:ilvl="0">
+      <w:start w:val="1"/>
+      <w:numFmt w:val="decimal"/>
+      <w:lvlText w:val="%1."/>
+      <w:lvlJc w:val="left"/>
+      <w:pPr>
+        <w:tabs>
+          <w:tab w:val="num" w:pos="720"/>
+        </w:tabs>
+        <w:ind w:left="720" w:hanging="360"/>
+      </w:pPr>
+    </w:lvl>
+    <w:lvl w:ilvl="1" w:tentative="1">
+      <w:start w:val="1"/>
+      <w:numFmt w:val="decimal"/>
+      <w:lvlText w:val="%2."/>
+      <w:lvlJc w:val="left"/>
+      <w:pPr>
+        <w:tabs>
+          <w:tab w:val="num" w:pos="1440"/>
+        </w:tabs>
+        <w:ind w:left="1440" w:hanging="360"/>
+      </w:pPr>
+    </w:lvl>
+    <w:lvl w:ilvl="2" w:tentative="1">
+      <w:start w:val="1"/>
+      <w:numFmt w:val="decimal"/>
+      <w:lvlText w:val="%3."/>
+      <w:lvlJc w:val="left"/>
+      <w:pPr>
+        <w:tabs>
+          <w:tab w:val="num" w:pos="2160"/>
+        </w:tabs>
+        <w:ind w:left="2160" w:hanging="360"/>
+      </w:pPr>
+    </w:lvl>
+    <w:lvl w:ilvl="3" w:tentative="1">
+      <w:start w:val="1"/>
+      <w:numFmt w:val="decimal"/>
+      <w:lvlText w:val="%4."/>
+      <w:lvlJc w:val="left"/>
+      <w:pPr>
+        <w:tabs>
+          <w:tab w:val="num" w:pos="2880"/>
+        </w:tabs>
+        <w:ind w:left="2880" w:hanging="360"/>
+      </w:pPr>
+    </w:lvl>
+    <w:lvl w:ilvl="4" w:tentative="1">
+      <w:start w:val="1"/>
+      <w:numFmt w:val="decimal"/>
+      <w:lvlText w:val="%5."/>
+      <w:lvlJc w:val="left"/>
+      <w:pPr>
+        <w:tabs>
+          <w:tab w:val="num" w:pos="3600"/>
+        </w:tabs>
+        <w:ind w:left="3600" w:hanging="360"/>
+      </w:pPr>
+    </w:lvl>
+    <w:lvl w:ilvl="5" w:tentative="1">
+      <w:start w:val="1"/>
+      <w:numFmt w:val="decimal"/>
+      <w:lvlText w:val="%6."/>
+      <w:lvlJc w:val="left"/>
+      <w:pPr>
+        <w:tabs>
+          <w:tab w:val="num" w:pos="4320"/>
+        </w:tabs>
+        <w:ind w:left="4320" w:hanging="360"/>
+      </w:pPr>
+    </w:lvl>
+    <w:lvl w:ilvl="6" w:tentative="1">
+      <w:start w:val="1"/>
+      <w:numFmt w:val="decimal"/>
+      <w:lvlText w:val="%7."/>
+      <w:lvlJc w:val="left"/>
+      <w:pPr>
+        <w:tabs>
+          <w:tab w:val="num" w:pos="5040"/>
+        </w:tabs>
+        <w:ind w:left="5040" w:hanging="360"/>
+      </w:pPr>
+    </w:lvl>
+    <w:lvl w:ilvl="7" w:tentative="1">
+      <w:start w:val="1"/>
+      <w:numFmt w:val="decimal"/>
+      <w:lvlText w:val="%8."/>
+      <w:lvlJc w:val="left"/>
+      <w:pPr>
+        <w:tabs>
+          <w:tab w:val="num" w:pos="5760"/>
+        </w:tabs>
+        <w:ind w:left="5760" w:hanging="360"/>
+      </w:pPr>
+    </w:lvl>
+    <w:lvl w:ilvl="8" w:tentative="1">
+      <w:start w:val="1"/>
+      <w:numFmt w:val="decimal"/>
+      <w:lvlText w:val="%9."/>
+      <w:lvlJc w:val="left"/>
+      <w:pPr>
+        <w:tabs>
+          <w:tab w:val="num" w:pos="6480"/>
+        </w:tabs>
+        <w:ind w:left="6480" w:hanging="360"/>
+      </w:pPr>
+    </w:lvl>
+  </w:abstractNum>
+  <w:abstractNum w:abstractNumId="1" w15:restartNumberingAfterBreak="0">
+    <w:nsid w:val="5A8C71AF"/>
+    <w:multiLevelType w:val="multilevel"/>
+    <w:tmpl w:val="15408924"/>
+    <w:lvl w:ilvl="0">
+      <w:start w:val="1"/>
+      <w:numFmt w:val="decimal"/>
+      <w:lvlText w:val="%1."/>
+      <w:lvlJc w:val="left"/>
+      <w:pPr>
+        <w:tabs>
+          <w:tab w:val="num" w:pos="720"/>
+        </w:tabs>
+        <w:ind w:left="720" w:hanging="360"/>
+      </w:pPr>
+    </w:lvl>
+    <w:lvl w:ilvl="1" w:tentative="1">
+      <w:start w:val="1"/>
+      <w:numFmt w:val="decimal"/>
+      <w:lvlText w:val="%2."/>
+      <w:lvlJc w:val="left"/>
+      <w:pPr>
+        <w:tabs>
+          <w:tab w:val="num" w:pos="1440"/>
+        </w:tabs>
+        <w:ind w:left="1440" w:hanging="360"/>
+      </w:pPr>
+    </w:lvl>
+    <w:lvl w:ilvl="2" w:tentative="1">
+      <w:start w:val="1"/>
+      <w:numFmt w:val="decimal"/>
+      <w:lvlText w:val="%3."/>
+      <w:lvlJc w:val="left"/>
+      <w:pPr>
+        <w:tabs>
+          <w:tab w:val="num" w:pos="2160"/>
+        </w:tabs>
+        <w:ind w:left="2160" w:hanging="360"/>
+      </w:pPr>
+    </w:lvl>
+    <w:lvl w:ilvl="3" w:tentative="1">
+      <w:start w:val="1"/>
+      <w:numFmt w:val="decimal"/>
+      <w:lvlText w:val="%4."/>
+      <w:lvlJc w:val="left"/>
+      <w:pPr>
+        <w:tabs>
+          <w:tab w:val="num" w:pos="2880"/>
+        </w:tabs>
+        <w:ind w:left="2880" w:hanging="360"/>
+      </w:pPr>
+    </w:lvl>
+    <w:lvl w:ilvl="4" w:tentative="1">
+      <w:start w:val="1"/>
+      <w:numFmt w:val="decimal"/>
+      <w:lvlText w:val="%5."/>
+      <w:lvlJc w:val="left"/>
+      <w:pPr>
+        <w:tabs>
+          <w:tab w:val="num" w:pos="3600"/>
+        </w:tabs>
+        <w:ind w:left="3600" w:hanging="360"/>
+      </w:pPr>
+    </w:lvl>
+    <w:lvl w:ilvl="5" w:tentative="1">
+      <w:start w:val="1"/>
+      <w:numFmt w:val="decimal"/>
+      <w:lvlText w:val="%6."/>
+      <w:lvlJc w:val="left"/>
+      <w:pPr>
+        <w:tabs>
+          <w:tab w:val="num" w:pos="4320"/>
+        </w:tabs>
+        <w:ind w:left="4320" w:hanging="360"/>
+      </w:pPr>
+    </w:lvl>
+    <w:lvl w:ilvl="6" w:tentative="1">
+      <w:start w:val="1"/>
+      <w:numFmt w:val="decimal"/>
+      <w:lvlText w:val="%7."/>
+      <w:lvlJc w:val="left"/>
+      <w:pPr>
+        <w:tabs>
+          <w:tab w:val="num" w:pos="5040"/>
+        </w:tabs>
+        <w:ind w:left="5040" w:hanging="360"/>
+      </w:pPr>
+    </w:lvl>
+    <w:lvl w:ilvl="7" w:tentative="1">
+      <w:start w:val="1"/>
+      <w:numFmt w:val="decimal"/>
+      <w:lvlText w:val="%8."/>
+      <w:lvlJc w:val="left"/>
+      <w:pPr>
+        <w:tabs>
+          <w:tab w:val="num" w:pos="5760"/>
+        </w:tabs>
+        <w:ind w:left="5760" w:hanging="360"/>
+      </w:pPr>
+    </w:lvl>
+    <w:lvl w:ilvl="8" w:tentative="1">
+      <w:start w:val="1"/>
+      <w:numFmt w:val="decimal"/>
+      <w:lvlText w:val="%9."/>
+      <w:lvlJc w:val="left"/>
+      <w:pPr>
+        <w:tabs>
+          <w:tab w:val="num" w:pos="6480"/>
+        </w:tabs>
+        <w:ind w:left="6480" w:hanging="360"/>
+      </w:pPr>
+    </w:lvl>
+  </w:abstractNum>
+  <w:num w:numId="1" w16cid:durableId="1188327575">
+    <w:abstractNumId w:val="0"/>
+  </w:num>
+  <w:num w:numId="2" w16cid:durableId="1748652897">
+    <w:abstractNumId w:val="1"/>
+  </w:num>
+</w:numbering>
 </file>
 
 <file path=word/styles.xml><?xml version="1.0" encoding="utf-8"?>
@@ -616,7 +1020,6 @@
   <w:style w:type="character" w:default="1" w:styleId="DefaultParagraphFont">
     <w:name w:val="Default Paragraph Font"/>
     <w:uiPriority w:val="1"/>
-    <w:semiHidden/>
     <w:unhideWhenUsed/>
   </w:style>
   <w:style w:type="table" w:default="1" w:styleId="TableNormal">

</xml_diff>